<commit_message>
Changes to Use-Case-Diagrammen and Templates, Added diagrammen foto's
</commit_message>
<xml_diff>
--- a/Periode 12 Kerntaak 1,2,3/KT1/KT1.3/KT1.3.8 Use-Case-Diagrammen en Templates/Use-Case-Diagrammen/Use-Case-Diagrammen v1.0.0.docx
+++ b/Periode 12 Kerntaak 1,2,3/KT1/KT1.3/KT1.3.8 Use-Case-Diagrammen en Templates/Use-Case-Diagrammen/Use-Case-Diagrammen v1.0.0.docx
@@ -1,6 +1,6 @@
 
 <file path=word/document.xml><?xml version="1.0" encoding="utf-8"?>
-<w:document xmlns:wpc="http://schemas.microsoft.com/office/word/2010/wordprocessingCanvas" xmlns:cx="http://schemas.microsoft.com/office/drawing/2014/chartex" xmlns:cx1="http://schemas.microsoft.com/office/drawing/2015/9/8/chartex" xmlns:cx2="http://schemas.microsoft.com/office/drawing/2015/10/21/chartex" xmlns:cx3="http://schemas.microsoft.com/office/drawing/2016/5/9/chartex" xmlns:cx4="http://schemas.microsoft.com/office/drawing/2016/5/10/chartex" xmlns:cx5="http://schemas.microsoft.com/office/drawing/2016/5/11/chartex" xmlns:cx6="http://schemas.microsoft.com/office/drawing/2016/5/12/chartex" xmlns:cx7="http://schemas.microsoft.com/office/drawing/2016/5/13/chartex" xmlns:cx8="http://schemas.microsoft.com/office/drawing/2016/5/14/chartex" xmlns:mc="http://schemas.openxmlformats.org/markup-compatibility/2006" xmlns:aink="http://schemas.microsoft.com/office/drawing/2016/ink" xmlns:am3d="http://schemas.microsoft.com/office/drawing/2017/model3d" xmlns:o="urn:schemas-microsoft-com:office:office" xmlns:r="http://schemas.openxmlformats.org/officeDocument/2006/relationships" xmlns:m="http://schemas.openxmlformats.org/officeDocument/2006/math" xmlns:v="urn:schemas-microsoft-com:vml" xmlns:wp14="http://schemas.microsoft.com/office/word/2010/wordprocessingDrawing" xmlns:wp="http://schemas.openxmlformats.org/drawingml/2006/wordprocessingDrawing" xmlns:w10="urn:schemas-microsoft-com:office:word" xmlns:w="http://schemas.openxmlformats.org/wordprocessingml/2006/main" xmlns:w14="http://schemas.microsoft.com/office/word/2010/wordml" xmlns:w15="http://schemas.microsoft.com/office/word/2012/wordml" xmlns:w16cid="http://schemas.microsoft.com/office/word/2016/wordml/cid" xmlns:w16se="http://schemas.microsoft.com/office/word/2015/wordml/symex" xmlns:wpg="http://schemas.microsoft.com/office/word/2010/wordprocessingGroup" xmlns:wpi="http://schemas.microsoft.com/office/word/2010/wordprocessingInk" xmlns:wne="http://schemas.microsoft.com/office/word/2006/wordml" xmlns:wps="http://schemas.microsoft.com/office/word/2010/wordprocessingShape" mc:Ignorable="w14 w15 w16se w16cid wp14">
+<w:document xmlns:wpc="http://schemas.microsoft.com/office/word/2010/wordprocessingCanvas" xmlns:mc="http://schemas.openxmlformats.org/markup-compatibility/2006" xmlns:o="urn:schemas-microsoft-com:office:office" xmlns:r="http://schemas.openxmlformats.org/officeDocument/2006/relationships" xmlns:m="http://schemas.openxmlformats.org/officeDocument/2006/math" xmlns:v="urn:schemas-microsoft-com:vml" xmlns:wp14="http://schemas.microsoft.com/office/word/2010/wordprocessingDrawing" xmlns:wp="http://schemas.openxmlformats.org/drawingml/2006/wordprocessingDrawing" xmlns:w10="urn:schemas-microsoft-com:office:word" xmlns:w="http://schemas.openxmlformats.org/wordprocessingml/2006/main" xmlns:w14="http://schemas.microsoft.com/office/word/2010/wordml" xmlns:w15="http://schemas.microsoft.com/office/word/2012/wordml" xmlns:wpg="http://schemas.microsoft.com/office/word/2010/wordprocessingGroup" xmlns:wpi="http://schemas.microsoft.com/office/word/2010/wordprocessingInk" xmlns:wne="http://schemas.microsoft.com/office/word/2006/wordml" xmlns:wps="http://schemas.microsoft.com/office/word/2010/wordprocessingShape" mc:Ignorable="w14 w15 wp14">
   <w:body>
     <w:p>
       <w:pPr>
@@ -10,21 +10,12 @@
           <w:szCs w:val="72"/>
         </w:rPr>
       </w:pPr>
-      <w:proofErr w:type="spellStart"/>
       <w:r>
         <w:rPr>
           <w:sz w:val="72"/>
           <w:szCs w:val="72"/>
         </w:rPr>
-        <w:t>Use</w:t>
-      </w:r>
-      <w:proofErr w:type="spellEnd"/>
-      <w:r>
-        <w:rPr>
-          <w:sz w:val="72"/>
-          <w:szCs w:val="72"/>
-        </w:rPr>
-        <w:t>-Case-Diagrammen</w:t>
+        <w:t>Use-Case-Diagrammen</w:t>
       </w:r>
     </w:p>
     <w:p>
@@ -188,35 +179,7 @@
           <w:szCs w:val="28"/>
         </w:rPr>
         <w:br/>
-        <w:t xml:space="preserve">Datum: </w:t>
-      </w:r>
-      <w:r>
-        <w:rPr>
-          <w:sz w:val="28"/>
-          <w:szCs w:val="28"/>
-        </w:rPr>
-        <w:t>07</w:t>
-      </w:r>
-      <w:r>
-        <w:rPr>
-          <w:sz w:val="28"/>
-          <w:szCs w:val="28"/>
-        </w:rPr>
-        <w:t>-0</w:t>
-      </w:r>
-      <w:r>
-        <w:rPr>
-          <w:sz w:val="28"/>
-          <w:szCs w:val="28"/>
-        </w:rPr>
-        <w:t>4</w:t>
-      </w:r>
-      <w:r>
-        <w:rPr>
-          <w:sz w:val="28"/>
-          <w:szCs w:val="28"/>
-        </w:rPr>
-        <w:t>-2018</w:t>
+        <w:t>Datum: 07-04-2018</w:t>
       </w:r>
       <w:r>
         <w:rPr>
@@ -245,6 +208,13 @@
     </w:p>
     <w:sdt>
       <w:sdtPr>
+        <w:rPr>
+          <w:rFonts w:asciiTheme="minorHAnsi" w:eastAsiaTheme="minorHAnsi" w:hAnsiTheme="minorHAnsi" w:cstheme="minorBidi"/>
+          <w:color w:val="auto"/>
+          <w:sz w:val="22"/>
+          <w:szCs w:val="22"/>
+          <w:lang w:eastAsia="en-US"/>
+        </w:rPr>
         <w:id w:val="1238058282"/>
         <w:docPartObj>
           <w:docPartGallery w:val="Table of Contents"/>
@@ -253,13 +223,8 @@
       </w:sdtPr>
       <w:sdtEndPr>
         <w:rPr>
-          <w:rFonts w:asciiTheme="minorHAnsi" w:eastAsiaTheme="minorHAnsi" w:hAnsiTheme="minorHAnsi" w:cstheme="minorBidi"/>
           <w:b/>
           <w:bCs/>
-          <w:color w:val="auto"/>
-          <w:sz w:val="22"/>
-          <w:szCs w:val="22"/>
-          <w:lang w:eastAsia="en-US"/>
         </w:rPr>
       </w:sdtEndPr>
       <w:sdtContent>
@@ -292,7 +257,7 @@
           <w:r>
             <w:fldChar w:fldCharType="separate"/>
           </w:r>
-          <w:hyperlink w:anchor="_Toc510900577" w:history="1">
+          <w:hyperlink w:anchor="_Toc511049993" w:history="1">
             <w:r>
               <w:rPr>
                 <w:rStyle w:val="Hyperlink"/>
@@ -319,7 +284,7 @@
                 <w:noProof/>
                 <w:webHidden/>
               </w:rPr>
-              <w:instrText xml:space="preserve"> PAGEREF _Toc510900577 \h </w:instrText>
+              <w:instrText xml:space="preserve"> PAGEREF _Toc511049993 \h </w:instrText>
             </w:r>
             <w:r>
               <w:rPr>
@@ -362,7 +327,7 @@
               <w:lang w:eastAsia="nl-NL"/>
             </w:rPr>
           </w:pPr>
-          <w:hyperlink w:anchor="_Toc510900578" w:history="1">
+          <w:hyperlink w:anchor="_Toc511049994" w:history="1">
             <w:r>
               <w:rPr>
                 <w:rStyle w:val="Hyperlink"/>
@@ -389,7 +354,7 @@
                 <w:noProof/>
                 <w:webHidden/>
               </w:rPr>
-              <w:instrText xml:space="preserve"> PAGEREF _Toc510900578 \h </w:instrText>
+              <w:instrText xml:space="preserve"> PAGEREF _Toc511049994 \h </w:instrText>
             </w:r>
             <w:r>
               <w:rPr>
@@ -432,7 +397,7 @@
               <w:lang w:eastAsia="nl-NL"/>
             </w:rPr>
           </w:pPr>
-          <w:hyperlink w:anchor="_Toc510900579" w:history="1">
+          <w:hyperlink w:anchor="_Toc511049995" w:history="1">
             <w:r>
               <w:rPr>
                 <w:rStyle w:val="Hyperlink"/>
@@ -459,7 +424,7 @@
                 <w:noProof/>
                 <w:webHidden/>
               </w:rPr>
-              <w:instrText xml:space="preserve"> PAGEREF _Toc510900579 \h </w:instrText>
+              <w:instrText xml:space="preserve"> PAGEREF _Toc511049995 \h </w:instrText>
             </w:r>
             <w:r>
               <w:rPr>
@@ -502,7 +467,7 @@
               <w:lang w:eastAsia="nl-NL"/>
             </w:rPr>
           </w:pPr>
-          <w:hyperlink w:anchor="_Toc510900580" w:history="1">
+          <w:hyperlink w:anchor="_Toc511049996" w:history="1">
             <w:r>
               <w:rPr>
                 <w:rStyle w:val="Hyperlink"/>
@@ -529,7 +494,7 @@
                 <w:noProof/>
                 <w:webHidden/>
               </w:rPr>
-              <w:instrText xml:space="preserve"> PAGEREF _Toc510900580 \h </w:instrText>
+              <w:instrText xml:space="preserve"> PAGEREF _Toc511049996 \h </w:instrText>
             </w:r>
             <w:r>
               <w:rPr>
@@ -549,7 +514,7 @@
                 <w:noProof/>
                 <w:webHidden/>
               </w:rPr>
-              <w:t>2</w:t>
+              <w:t>3</w:t>
             </w:r>
             <w:r>
               <w:rPr>
@@ -572,7 +537,7 @@
               <w:lang w:eastAsia="nl-NL"/>
             </w:rPr>
           </w:pPr>
-          <w:hyperlink w:anchor="_Toc510900581" w:history="1">
+          <w:hyperlink w:anchor="_Toc511049997" w:history="1">
             <w:r>
               <w:rPr>
                 <w:rStyle w:val="Hyperlink"/>
@@ -599,7 +564,7 @@
                 <w:noProof/>
                 <w:webHidden/>
               </w:rPr>
-              <w:instrText xml:space="preserve"> PAGEREF _Toc510900581 \h </w:instrText>
+              <w:instrText xml:space="preserve"> PAGEREF _Toc511049997 \h </w:instrText>
             </w:r>
             <w:r>
               <w:rPr>
@@ -619,7 +584,7 @@
                 <w:noProof/>
                 <w:webHidden/>
               </w:rPr>
-              <w:t>2</w:t>
+              <w:t>4</w:t>
             </w:r>
             <w:r>
               <w:rPr>
@@ -642,7 +607,7 @@
               <w:lang w:eastAsia="nl-NL"/>
             </w:rPr>
           </w:pPr>
-          <w:hyperlink w:anchor="_Toc510900582" w:history="1">
+          <w:hyperlink w:anchor="_Toc511049998" w:history="1">
             <w:r>
               <w:rPr>
                 <w:rStyle w:val="Hyperlink"/>
@@ -669,7 +634,7 @@
                 <w:noProof/>
                 <w:webHidden/>
               </w:rPr>
-              <w:instrText xml:space="preserve"> PAGEREF _Toc510900582 \h </w:instrText>
+              <w:instrText xml:space="preserve"> PAGEREF _Toc511049998 \h </w:instrText>
             </w:r>
             <w:r>
               <w:rPr>
@@ -689,7 +654,7 @@
                 <w:noProof/>
                 <w:webHidden/>
               </w:rPr>
-              <w:t>2</w:t>
+              <w:t>5</w:t>
             </w:r>
             <w:r>
               <w:rPr>
@@ -712,7 +677,7 @@
               <w:lang w:eastAsia="nl-NL"/>
             </w:rPr>
           </w:pPr>
-          <w:hyperlink w:anchor="_Toc510900583" w:history="1">
+          <w:hyperlink w:anchor="_Toc511049999" w:history="1">
             <w:r>
               <w:rPr>
                 <w:rStyle w:val="Hyperlink"/>
@@ -739,7 +704,7 @@
                 <w:noProof/>
                 <w:webHidden/>
               </w:rPr>
-              <w:instrText xml:space="preserve"> PAGEREF _Toc510900583 \h </w:instrText>
+              <w:instrText xml:space="preserve"> PAGEREF _Toc511049999 \h </w:instrText>
             </w:r>
             <w:r>
               <w:rPr>
@@ -759,7 +724,7 @@
                 <w:noProof/>
                 <w:webHidden/>
               </w:rPr>
-              <w:t>2</w:t>
+              <w:t>6</w:t>
             </w:r>
             <w:r>
               <w:rPr>
@@ -782,7 +747,7 @@
               <w:lang w:eastAsia="nl-NL"/>
             </w:rPr>
           </w:pPr>
-          <w:hyperlink w:anchor="_Toc510900584" w:history="1">
+          <w:hyperlink w:anchor="_Toc511050000" w:history="1">
             <w:r>
               <w:rPr>
                 <w:rStyle w:val="Hyperlink"/>
@@ -809,7 +774,7 @@
                 <w:noProof/>
                 <w:webHidden/>
               </w:rPr>
-              <w:instrText xml:space="preserve"> PAGEREF _Toc510900584 \h </w:instrText>
+              <w:instrText xml:space="preserve"> PAGEREF _Toc511050000 \h </w:instrText>
             </w:r>
             <w:r>
               <w:rPr>
@@ -829,7 +794,7 @@
                 <w:noProof/>
                 <w:webHidden/>
               </w:rPr>
-              <w:t>2</w:t>
+              <w:t>7</w:t>
             </w:r>
             <w:r>
               <w:rPr>
@@ -874,8 +839,6 @@
           <w:szCs w:val="28"/>
         </w:rPr>
       </w:pPr>
-      <w:bookmarkStart w:id="0" w:name="_GoBack"/>
-      <w:bookmarkEnd w:id="0"/>
     </w:p>
     <w:p>
       <w:pPr>
@@ -1001,108 +964,441 @@
       <w:pPr>
         <w:pStyle w:val="Kop1"/>
       </w:pPr>
-      <w:bookmarkStart w:id="1" w:name="_Toc510900577"/>
+      <w:bookmarkStart w:id="0" w:name="_Toc511049993"/>
       <w:r>
         <w:lastRenderedPageBreak/>
         <w:t>Inleiding</w:t>
       </w:r>
+      <w:bookmarkEnd w:id="0"/>
+    </w:p>
+    <w:p>
+      <w:r>
+        <w:t>In dit document zal je alle Use-Case-Diagrammen vinden. Deze diagrammen laten zien welke functies er moeten worden geïmplementeerd in de website. Hierdoor wordt het van tevoren duidelijk welke functies er moeten worden ontwikkeld. Met deze diagrammen wordt het bij het ontwikkelen</w:t>
+      </w:r>
+      <w:r>
+        <w:t xml:space="preserve"> dan</w:t>
+      </w:r>
+      <w:r>
+        <w:t xml:space="preserve"> makkelijker om te beginnen omdat de functies al duidelijk staan beschreven.</w:t>
+      </w:r>
+      <w:bookmarkStart w:id="1" w:name="_GoBack"/>
       <w:bookmarkEnd w:id="1"/>
     </w:p>
+    <w:p>
+      <w:pPr>
+        <w:pStyle w:val="Kop1"/>
+      </w:pPr>
+      <w:bookmarkStart w:id="2" w:name="_Toc511049994"/>
+      <w:r>
+        <w:t>Use-Case-Diagrammen</w:t>
+      </w:r>
+      <w:bookmarkEnd w:id="2"/>
+    </w:p>
     <w:p/>
     <w:p>
       <w:pPr>
-        <w:pStyle w:val="Kop1"/>
-      </w:pPr>
-      <w:bookmarkStart w:id="2" w:name="_Toc510900578"/>
-      <w:proofErr w:type="spellStart"/>
-      <w:r>
-        <w:t>Use</w:t>
-      </w:r>
-      <w:proofErr w:type="spellEnd"/>
-      <w:r>
-        <w:t>-Case-Diagrammen</w:t>
-      </w:r>
-      <w:bookmarkEnd w:id="2"/>
-    </w:p>
-    <w:p>
-      <w:pPr>
         <w:pStyle w:val="Kop2"/>
       </w:pPr>
-      <w:bookmarkStart w:id="3" w:name="_Toc510900579"/>
+      <w:bookmarkStart w:id="3" w:name="_Toc511049995"/>
       <w:r>
         <w:t>Login</w:t>
       </w:r>
       <w:bookmarkEnd w:id="3"/>
     </w:p>
     <w:p>
+      <w:r>
+        <w:rPr>
+          <w:noProof/>
+          <w:lang w:eastAsia="nl-NL"/>
+        </w:rPr>
+        <w:drawing>
+          <wp:inline distT="0" distB="0" distL="0" distR="0" wp14:anchorId="0797CB1E" wp14:editId="529F0F4A">
+            <wp:extent cx="5759450" cy="4576925"/>
+            <wp:effectExtent l="0" t="0" r="0" b="0"/>
+            <wp:docPr id="30" name="Afbeelding 30" descr="C:\Users\Kenley Strik\Documents\GitKraken\Periode_12_PVB_Kenley_Strik\Periode_12_PVB_Kenley_Strik\Periode 12 Kerntaak 1,2,3\KT1\KT1.3\KT1.3.8 Use-Case-Diagrammen en Templates\Use-Case-Diagrammen\Use-Case-Diagrammen v1.0.0 Login.png"/>
+            <wp:cNvGraphicFramePr>
+              <a:graphicFrameLocks xmlns:a="http://schemas.openxmlformats.org/drawingml/2006/main" noChangeAspect="1"/>
+            </wp:cNvGraphicFramePr>
+            <a:graphic xmlns:a="http://schemas.openxmlformats.org/drawingml/2006/main">
+              <a:graphicData uri="http://schemas.openxmlformats.org/drawingml/2006/picture">
+                <pic:pic xmlns:pic="http://schemas.openxmlformats.org/drawingml/2006/picture">
+                  <pic:nvPicPr>
+                    <pic:cNvPr id="0" name="Picture 15" descr="C:\Users\Kenley Strik\Documents\GitKraken\Periode_12_PVB_Kenley_Strik\Periode_12_PVB_Kenley_Strik\Periode 12 Kerntaak 1,2,3\KT1\KT1.3\KT1.3.8 Use-Case-Diagrammen en Templates\Use-Case-Diagrammen\Use-Case-Diagrammen v1.0.0 Login.png"/>
+                    <pic:cNvPicPr>
+                      <a:picLocks noChangeAspect="1" noChangeArrowheads="1"/>
+                    </pic:cNvPicPr>
+                  </pic:nvPicPr>
+                  <pic:blipFill>
+                    <a:blip r:embed="rId8">
+                      <a:extLst>
+                        <a:ext uri="{28A0092B-C50C-407E-A947-70E740481C1C}">
+                          <a14:useLocalDpi xmlns:a14="http://schemas.microsoft.com/office/drawing/2010/main" val="0"/>
+                        </a:ext>
+                      </a:extLst>
+                    </a:blip>
+                    <a:srcRect/>
+                    <a:stretch>
+                      <a:fillRect/>
+                    </a:stretch>
+                  </pic:blipFill>
+                  <pic:spPr bwMode="auto">
+                    <a:xfrm>
+                      <a:off x="0" y="0"/>
+                      <a:ext cx="5759450" cy="4576925"/>
+                    </a:xfrm>
+                    <a:prstGeom prst="rect">
+                      <a:avLst/>
+                    </a:prstGeom>
+                    <a:noFill/>
+                    <a:ln>
+                      <a:noFill/>
+                    </a:ln>
+                  </pic:spPr>
+                </pic:pic>
+              </a:graphicData>
+            </a:graphic>
+          </wp:inline>
+        </w:drawing>
+      </w:r>
+    </w:p>
+    <w:p>
       <w:pPr>
         <w:pStyle w:val="Kop2"/>
       </w:pPr>
-      <w:r>
-        <w:br/>
-      </w:r>
-      <w:bookmarkStart w:id="4" w:name="_Toc510900580"/>
-      <w:r>
+      <w:bookmarkStart w:id="4" w:name="_Toc511049996"/>
+      <w:r>
+        <w:lastRenderedPageBreak/>
         <w:t>Dashboard</w:t>
       </w:r>
       <w:bookmarkEnd w:id="4"/>
     </w:p>
     <w:p>
+      <w:r>
+        <w:rPr>
+          <w:noProof/>
+          <w:lang w:eastAsia="nl-NL"/>
+        </w:rPr>
+        <w:drawing>
+          <wp:inline distT="0" distB="0" distL="0" distR="0" wp14:anchorId="340FA951" wp14:editId="35E50BDA">
+            <wp:extent cx="5759450" cy="4576925"/>
+            <wp:effectExtent l="0" t="0" r="0" b="0"/>
+            <wp:docPr id="31" name="Afbeelding 31" descr="C:\Users\Kenley Strik\Documents\GitKraken\Periode_12_PVB_Kenley_Strik\Periode_12_PVB_Kenley_Strik\Periode 12 Kerntaak 1,2,3\KT1\KT1.3\KT1.3.8 Use-Case-Diagrammen en Templates\Use-Case-Diagrammen\Use-Case-Diagrammen v1.0.0 Dashboard.png"/>
+            <wp:cNvGraphicFramePr>
+              <a:graphicFrameLocks xmlns:a="http://schemas.openxmlformats.org/drawingml/2006/main" noChangeAspect="1"/>
+            </wp:cNvGraphicFramePr>
+            <a:graphic xmlns:a="http://schemas.openxmlformats.org/drawingml/2006/main">
+              <a:graphicData uri="http://schemas.openxmlformats.org/drawingml/2006/picture">
+                <pic:pic xmlns:pic="http://schemas.openxmlformats.org/drawingml/2006/picture">
+                  <pic:nvPicPr>
+                    <pic:cNvPr id="0" name="Picture 16" descr="C:\Users\Kenley Strik\Documents\GitKraken\Periode_12_PVB_Kenley_Strik\Periode_12_PVB_Kenley_Strik\Periode 12 Kerntaak 1,2,3\KT1\KT1.3\KT1.3.8 Use-Case-Diagrammen en Templates\Use-Case-Diagrammen\Use-Case-Diagrammen v1.0.0 Dashboard.png"/>
+                    <pic:cNvPicPr>
+                      <a:picLocks noChangeAspect="1" noChangeArrowheads="1"/>
+                    </pic:cNvPicPr>
+                  </pic:nvPicPr>
+                  <pic:blipFill>
+                    <a:blip r:embed="rId9">
+                      <a:extLst>
+                        <a:ext uri="{28A0092B-C50C-407E-A947-70E740481C1C}">
+                          <a14:useLocalDpi xmlns:a14="http://schemas.microsoft.com/office/drawing/2010/main" val="0"/>
+                        </a:ext>
+                      </a:extLst>
+                    </a:blip>
+                    <a:srcRect/>
+                    <a:stretch>
+                      <a:fillRect/>
+                    </a:stretch>
+                  </pic:blipFill>
+                  <pic:spPr bwMode="auto">
+                    <a:xfrm>
+                      <a:off x="0" y="0"/>
+                      <a:ext cx="5759450" cy="4576925"/>
+                    </a:xfrm>
+                    <a:prstGeom prst="rect">
+                      <a:avLst/>
+                    </a:prstGeom>
+                    <a:noFill/>
+                    <a:ln>
+                      <a:noFill/>
+                    </a:ln>
+                  </pic:spPr>
+                </pic:pic>
+              </a:graphicData>
+            </a:graphic>
+          </wp:inline>
+        </w:drawing>
+      </w:r>
+    </w:p>
+    <w:p>
       <w:pPr>
         <w:pStyle w:val="Kop2"/>
       </w:pPr>
-      <w:r>
-        <w:br/>
-      </w:r>
-      <w:bookmarkStart w:id="5" w:name="_Toc510900581"/>
-      <w:r>
+      <w:bookmarkStart w:id="5" w:name="_Toc511049997"/>
+      <w:r>
+        <w:lastRenderedPageBreak/>
         <w:t>Overzichten</w:t>
       </w:r>
       <w:bookmarkEnd w:id="5"/>
     </w:p>
     <w:p>
+      <w:r>
+        <w:rPr>
+          <w:noProof/>
+          <w:lang w:eastAsia="nl-NL"/>
+        </w:rPr>
+        <w:drawing>
+          <wp:inline distT="0" distB="0" distL="0" distR="0" wp14:anchorId="17E58170" wp14:editId="0C14CEF8">
+            <wp:extent cx="5759450" cy="4576925"/>
+            <wp:effectExtent l="0" t="0" r="0" b="0"/>
+            <wp:docPr id="32" name="Afbeelding 32" descr="C:\Users\Kenley Strik\Documents\GitKraken\Periode_12_PVB_Kenley_Strik\Periode_12_PVB_Kenley_Strik\Periode 12 Kerntaak 1,2,3\KT1\KT1.3\KT1.3.8 Use-Case-Diagrammen en Templates\Use-Case-Diagrammen\Use-Case-Diagrammen v1.0.0 Overzichten.png"/>
+            <wp:cNvGraphicFramePr>
+              <a:graphicFrameLocks xmlns:a="http://schemas.openxmlformats.org/drawingml/2006/main" noChangeAspect="1"/>
+            </wp:cNvGraphicFramePr>
+            <a:graphic xmlns:a="http://schemas.openxmlformats.org/drawingml/2006/main">
+              <a:graphicData uri="http://schemas.openxmlformats.org/drawingml/2006/picture">
+                <pic:pic xmlns:pic="http://schemas.openxmlformats.org/drawingml/2006/picture">
+                  <pic:nvPicPr>
+                    <pic:cNvPr id="0" name="Picture 17" descr="C:\Users\Kenley Strik\Documents\GitKraken\Periode_12_PVB_Kenley_Strik\Periode_12_PVB_Kenley_Strik\Periode 12 Kerntaak 1,2,3\KT1\KT1.3\KT1.3.8 Use-Case-Diagrammen en Templates\Use-Case-Diagrammen\Use-Case-Diagrammen v1.0.0 Overzichten.png"/>
+                    <pic:cNvPicPr>
+                      <a:picLocks noChangeAspect="1" noChangeArrowheads="1"/>
+                    </pic:cNvPicPr>
+                  </pic:nvPicPr>
+                  <pic:blipFill>
+                    <a:blip r:embed="rId10">
+                      <a:extLst>
+                        <a:ext uri="{28A0092B-C50C-407E-A947-70E740481C1C}">
+                          <a14:useLocalDpi xmlns:a14="http://schemas.microsoft.com/office/drawing/2010/main" val="0"/>
+                        </a:ext>
+                      </a:extLst>
+                    </a:blip>
+                    <a:srcRect/>
+                    <a:stretch>
+                      <a:fillRect/>
+                    </a:stretch>
+                  </pic:blipFill>
+                  <pic:spPr bwMode="auto">
+                    <a:xfrm>
+                      <a:off x="0" y="0"/>
+                      <a:ext cx="5759450" cy="4576925"/>
+                    </a:xfrm>
+                    <a:prstGeom prst="rect">
+                      <a:avLst/>
+                    </a:prstGeom>
+                    <a:noFill/>
+                    <a:ln>
+                      <a:noFill/>
+                    </a:ln>
+                  </pic:spPr>
+                </pic:pic>
+              </a:graphicData>
+            </a:graphic>
+          </wp:inline>
+        </w:drawing>
+      </w:r>
+    </w:p>
+    <w:p>
       <w:pPr>
         <w:pStyle w:val="Kop2"/>
       </w:pPr>
-      <w:r>
-        <w:br/>
-      </w:r>
-      <w:bookmarkStart w:id="6" w:name="_Toc510900582"/>
-      <w:r>
+      <w:bookmarkStart w:id="6" w:name="_Toc511049998"/>
+      <w:r>
+        <w:lastRenderedPageBreak/>
         <w:t>Rapportages</w:t>
       </w:r>
       <w:bookmarkEnd w:id="6"/>
     </w:p>
     <w:p>
+      <w:r>
+        <w:rPr>
+          <w:noProof/>
+          <w:lang w:eastAsia="nl-NL"/>
+        </w:rPr>
+        <w:drawing>
+          <wp:inline distT="0" distB="0" distL="0" distR="0" wp14:anchorId="5495F34D" wp14:editId="64C6B870">
+            <wp:extent cx="5759450" cy="4576925"/>
+            <wp:effectExtent l="0" t="0" r="0" b="0"/>
+            <wp:docPr id="33" name="Afbeelding 33" descr="C:\Users\Kenley Strik\Documents\GitKraken\Periode_12_PVB_Kenley_Strik\Periode_12_PVB_Kenley_Strik\Periode 12 Kerntaak 1,2,3\KT1\KT1.3\KT1.3.8 Use-Case-Diagrammen en Templates\Use-Case-Diagrammen\Use-Case-Diagrammen v1.0.0 Rapportages.png"/>
+            <wp:cNvGraphicFramePr>
+              <a:graphicFrameLocks xmlns:a="http://schemas.openxmlformats.org/drawingml/2006/main" noChangeAspect="1"/>
+            </wp:cNvGraphicFramePr>
+            <a:graphic xmlns:a="http://schemas.openxmlformats.org/drawingml/2006/main">
+              <a:graphicData uri="http://schemas.openxmlformats.org/drawingml/2006/picture">
+                <pic:pic xmlns:pic="http://schemas.openxmlformats.org/drawingml/2006/picture">
+                  <pic:nvPicPr>
+                    <pic:cNvPr id="0" name="Picture 18" descr="C:\Users\Kenley Strik\Documents\GitKraken\Periode_12_PVB_Kenley_Strik\Periode_12_PVB_Kenley_Strik\Periode 12 Kerntaak 1,2,3\KT1\KT1.3\KT1.3.8 Use-Case-Diagrammen en Templates\Use-Case-Diagrammen\Use-Case-Diagrammen v1.0.0 Rapportages.png"/>
+                    <pic:cNvPicPr>
+                      <a:picLocks noChangeAspect="1" noChangeArrowheads="1"/>
+                    </pic:cNvPicPr>
+                  </pic:nvPicPr>
+                  <pic:blipFill>
+                    <a:blip r:embed="rId11">
+                      <a:extLst>
+                        <a:ext uri="{28A0092B-C50C-407E-A947-70E740481C1C}">
+                          <a14:useLocalDpi xmlns:a14="http://schemas.microsoft.com/office/drawing/2010/main" val="0"/>
+                        </a:ext>
+                      </a:extLst>
+                    </a:blip>
+                    <a:srcRect/>
+                    <a:stretch>
+                      <a:fillRect/>
+                    </a:stretch>
+                  </pic:blipFill>
+                  <pic:spPr bwMode="auto">
+                    <a:xfrm>
+                      <a:off x="0" y="0"/>
+                      <a:ext cx="5759450" cy="4576925"/>
+                    </a:xfrm>
+                    <a:prstGeom prst="rect">
+                      <a:avLst/>
+                    </a:prstGeom>
+                    <a:noFill/>
+                    <a:ln>
+                      <a:noFill/>
+                    </a:ln>
+                  </pic:spPr>
+                </pic:pic>
+              </a:graphicData>
+            </a:graphic>
+          </wp:inline>
+        </w:drawing>
+      </w:r>
+    </w:p>
+    <w:p>
       <w:pPr>
         <w:pStyle w:val="Kop2"/>
       </w:pPr>
-      <w:r>
-        <w:br/>
-      </w:r>
-      <w:bookmarkStart w:id="7" w:name="_Toc510900583"/>
-      <w:r>
+      <w:bookmarkStart w:id="7" w:name="_Toc511049999"/>
+      <w:r>
+        <w:lastRenderedPageBreak/>
         <w:t>Registraties</w:t>
       </w:r>
       <w:bookmarkEnd w:id="7"/>
     </w:p>
     <w:p>
+      <w:r>
+        <w:rPr>
+          <w:noProof/>
+          <w:lang w:eastAsia="nl-NL"/>
+        </w:rPr>
+        <w:drawing>
+          <wp:inline distT="0" distB="0" distL="0" distR="0" wp14:anchorId="69D4C622" wp14:editId="52572D9E">
+            <wp:extent cx="5759450" cy="4576925"/>
+            <wp:effectExtent l="0" t="0" r="0" b="0"/>
+            <wp:docPr id="34" name="Afbeelding 34" descr="C:\Users\Kenley Strik\Documents\GitKraken\Periode_12_PVB_Kenley_Strik\Periode_12_PVB_Kenley_Strik\Periode 12 Kerntaak 1,2,3\KT1\KT1.3\KT1.3.8 Use-Case-Diagrammen en Templates\Use-Case-Diagrammen\Use-Case-Diagrammen v1.0.0 Registraties.png"/>
+            <wp:cNvGraphicFramePr>
+              <a:graphicFrameLocks xmlns:a="http://schemas.openxmlformats.org/drawingml/2006/main" noChangeAspect="1"/>
+            </wp:cNvGraphicFramePr>
+            <a:graphic xmlns:a="http://schemas.openxmlformats.org/drawingml/2006/main">
+              <a:graphicData uri="http://schemas.openxmlformats.org/drawingml/2006/picture">
+                <pic:pic xmlns:pic="http://schemas.openxmlformats.org/drawingml/2006/picture">
+                  <pic:nvPicPr>
+                    <pic:cNvPr id="0" name="Picture 19" descr="C:\Users\Kenley Strik\Documents\GitKraken\Periode_12_PVB_Kenley_Strik\Periode_12_PVB_Kenley_Strik\Periode 12 Kerntaak 1,2,3\KT1\KT1.3\KT1.3.8 Use-Case-Diagrammen en Templates\Use-Case-Diagrammen\Use-Case-Diagrammen v1.0.0 Registraties.png"/>
+                    <pic:cNvPicPr>
+                      <a:picLocks noChangeAspect="1" noChangeArrowheads="1"/>
+                    </pic:cNvPicPr>
+                  </pic:nvPicPr>
+                  <pic:blipFill>
+                    <a:blip r:embed="rId12">
+                      <a:extLst>
+                        <a:ext uri="{28A0092B-C50C-407E-A947-70E740481C1C}">
+                          <a14:useLocalDpi xmlns:a14="http://schemas.microsoft.com/office/drawing/2010/main" val="0"/>
+                        </a:ext>
+                      </a:extLst>
+                    </a:blip>
+                    <a:srcRect/>
+                    <a:stretch>
+                      <a:fillRect/>
+                    </a:stretch>
+                  </pic:blipFill>
+                  <pic:spPr bwMode="auto">
+                    <a:xfrm>
+                      <a:off x="0" y="0"/>
+                      <a:ext cx="5759450" cy="4576925"/>
+                    </a:xfrm>
+                    <a:prstGeom prst="rect">
+                      <a:avLst/>
+                    </a:prstGeom>
+                    <a:noFill/>
+                    <a:ln>
+                      <a:noFill/>
+                    </a:ln>
+                  </pic:spPr>
+                </pic:pic>
+              </a:graphicData>
+            </a:graphic>
+          </wp:inline>
+        </w:drawing>
+      </w:r>
+    </w:p>
+    <w:p>
       <w:pPr>
         <w:pStyle w:val="Kop2"/>
       </w:pPr>
-      <w:r>
-        <w:br/>
-      </w:r>
-      <w:bookmarkStart w:id="8" w:name="_Toc510900584"/>
-      <w:r>
+      <w:bookmarkStart w:id="8" w:name="_Toc511050000"/>
+      <w:r>
+        <w:lastRenderedPageBreak/>
         <w:t>Profiel</w:t>
       </w:r>
       <w:bookmarkEnd w:id="8"/>
     </w:p>
-    <w:p/>
+    <w:p>
+      <w:r>
+        <w:rPr>
+          <w:noProof/>
+          <w:lang w:eastAsia="nl-NL"/>
+        </w:rPr>
+        <w:drawing>
+          <wp:inline distT="0" distB="0" distL="0" distR="0" wp14:anchorId="30BA8001" wp14:editId="394E2C4D">
+            <wp:extent cx="5759450" cy="4576925"/>
+            <wp:effectExtent l="0" t="0" r="0" b="0"/>
+            <wp:docPr id="35" name="Afbeelding 35" descr="C:\Users\Kenley Strik\Documents\GitKraken\Periode_12_PVB_Kenley_Strik\Periode_12_PVB_Kenley_Strik\Periode 12 Kerntaak 1,2,3\KT1\KT1.3\KT1.3.8 Use-Case-Diagrammen en Templates\Use-Case-Diagrammen\Use-Case-Diagrammen v1.0.0 Profiel.png"/>
+            <wp:cNvGraphicFramePr>
+              <a:graphicFrameLocks xmlns:a="http://schemas.openxmlformats.org/drawingml/2006/main" noChangeAspect="1"/>
+            </wp:cNvGraphicFramePr>
+            <a:graphic xmlns:a="http://schemas.openxmlformats.org/drawingml/2006/main">
+              <a:graphicData uri="http://schemas.openxmlformats.org/drawingml/2006/picture">
+                <pic:pic xmlns:pic="http://schemas.openxmlformats.org/drawingml/2006/picture">
+                  <pic:nvPicPr>
+                    <pic:cNvPr id="0" name="Picture 20" descr="C:\Users\Kenley Strik\Documents\GitKraken\Periode_12_PVB_Kenley_Strik\Periode_12_PVB_Kenley_Strik\Periode 12 Kerntaak 1,2,3\KT1\KT1.3\KT1.3.8 Use-Case-Diagrammen en Templates\Use-Case-Diagrammen\Use-Case-Diagrammen v1.0.0 Profiel.png"/>
+                    <pic:cNvPicPr>
+                      <a:picLocks noChangeAspect="1" noChangeArrowheads="1"/>
+                    </pic:cNvPicPr>
+                  </pic:nvPicPr>
+                  <pic:blipFill>
+                    <a:blip r:embed="rId13">
+                      <a:extLst>
+                        <a:ext uri="{28A0092B-C50C-407E-A947-70E740481C1C}">
+                          <a14:useLocalDpi xmlns:a14="http://schemas.microsoft.com/office/drawing/2010/main" val="0"/>
+                        </a:ext>
+                      </a:extLst>
+                    </a:blip>
+                    <a:srcRect/>
+                    <a:stretch>
+                      <a:fillRect/>
+                    </a:stretch>
+                  </pic:blipFill>
+                  <pic:spPr bwMode="auto">
+                    <a:xfrm>
+                      <a:off x="0" y="0"/>
+                      <a:ext cx="5759450" cy="4576925"/>
+                    </a:xfrm>
+                    <a:prstGeom prst="rect">
+                      <a:avLst/>
+                    </a:prstGeom>
+                    <a:noFill/>
+                    <a:ln>
+                      <a:noFill/>
+                    </a:ln>
+                  </pic:spPr>
+                </pic:pic>
+              </a:graphicData>
+            </a:graphic>
+          </wp:inline>
+        </w:drawing>
+      </w:r>
+    </w:p>
     <w:p/>
     <w:sectPr>
-      <w:footerReference w:type="default" r:id="rId8"/>
+      <w:footerReference w:type="default" r:id="rId14"/>
       <w:pgSz w:w="11906" w:h="16838" w:code="9"/>
       <w:pgMar w:top="1418" w:right="1418" w:bottom="1418" w:left="1418" w:header="709" w:footer="709" w:gutter="0"/>
       <w:pgNumType w:start="0"/>
@@ -1115,7 +1411,7 @@
 </file>
 
 <file path=word/endnotes.xml><?xml version="1.0" encoding="utf-8"?>
-<w:endnotes xmlns:wpc="http://schemas.microsoft.com/office/word/2010/wordprocessingCanvas" xmlns:cx="http://schemas.microsoft.com/office/drawing/2014/chartex" xmlns:cx1="http://schemas.microsoft.com/office/drawing/2015/9/8/chartex" xmlns:cx2="http://schemas.microsoft.com/office/drawing/2015/10/21/chartex" xmlns:cx3="http://schemas.microsoft.com/office/drawing/2016/5/9/chartex" xmlns:cx4="http://schemas.microsoft.com/office/drawing/2016/5/10/chartex" xmlns:cx5="http://schemas.microsoft.com/office/drawing/2016/5/11/chartex" xmlns:cx6="http://schemas.microsoft.com/office/drawing/2016/5/12/chartex" xmlns:cx7="http://schemas.microsoft.com/office/drawing/2016/5/13/chartex" xmlns:cx8="http://schemas.microsoft.com/office/drawing/2016/5/14/chartex" xmlns:mc="http://schemas.openxmlformats.org/markup-compatibility/2006" xmlns:aink="http://schemas.microsoft.com/office/drawing/2016/ink" xmlns:am3d="http://schemas.microsoft.com/office/drawing/2017/model3d" xmlns:o="urn:schemas-microsoft-com:office:office" xmlns:r="http://schemas.openxmlformats.org/officeDocument/2006/relationships" xmlns:m="http://schemas.openxmlformats.org/officeDocument/2006/math" xmlns:v="urn:schemas-microsoft-com:vml" xmlns:wp14="http://schemas.microsoft.com/office/word/2010/wordprocessingDrawing" xmlns:wp="http://schemas.openxmlformats.org/drawingml/2006/wordprocessingDrawing" xmlns:w10="urn:schemas-microsoft-com:office:word" xmlns:w="http://schemas.openxmlformats.org/wordprocessingml/2006/main" xmlns:w14="http://schemas.microsoft.com/office/word/2010/wordml" xmlns:w15="http://schemas.microsoft.com/office/word/2012/wordml" xmlns:w16cid="http://schemas.microsoft.com/office/word/2016/wordml/cid" xmlns:w16se="http://schemas.microsoft.com/office/word/2015/wordml/symex" xmlns:wpg="http://schemas.microsoft.com/office/word/2010/wordprocessingGroup" xmlns:wpi="http://schemas.microsoft.com/office/word/2010/wordprocessingInk" xmlns:wne="http://schemas.microsoft.com/office/word/2006/wordml" xmlns:wps="http://schemas.microsoft.com/office/word/2010/wordprocessingShape" mc:Ignorable="w14 w15 w16se w16cid wp14">
+<w:endnotes xmlns:wpc="http://schemas.microsoft.com/office/word/2010/wordprocessingCanvas" xmlns:mc="http://schemas.openxmlformats.org/markup-compatibility/2006" xmlns:o="urn:schemas-microsoft-com:office:office" xmlns:r="http://schemas.openxmlformats.org/officeDocument/2006/relationships" xmlns:m="http://schemas.openxmlformats.org/officeDocument/2006/math" xmlns:v="urn:schemas-microsoft-com:vml" xmlns:wp14="http://schemas.microsoft.com/office/word/2010/wordprocessingDrawing" xmlns:wp="http://schemas.openxmlformats.org/drawingml/2006/wordprocessingDrawing" xmlns:w10="urn:schemas-microsoft-com:office:word" xmlns:w="http://schemas.openxmlformats.org/wordprocessingml/2006/main" xmlns:w14="http://schemas.microsoft.com/office/word/2010/wordml" xmlns:w15="http://schemas.microsoft.com/office/word/2012/wordml" xmlns:wpg="http://schemas.microsoft.com/office/word/2010/wordprocessingGroup" xmlns:wpi="http://schemas.microsoft.com/office/word/2010/wordprocessingInk" xmlns:wne="http://schemas.microsoft.com/office/word/2006/wordml" xmlns:wps="http://schemas.microsoft.com/office/word/2010/wordprocessingShape" mc:Ignorable="w14 w15 wp14">
   <w:endnote w:type="separator" w:id="-1">
     <w:p>
       <w:pPr>
@@ -1140,7 +1436,7 @@
 </file>
 
 <file path=word/footer1.xml><?xml version="1.0" encoding="utf-8"?>
-<w:ftr xmlns:wpc="http://schemas.microsoft.com/office/word/2010/wordprocessingCanvas" xmlns:cx="http://schemas.microsoft.com/office/drawing/2014/chartex" xmlns:cx1="http://schemas.microsoft.com/office/drawing/2015/9/8/chartex" xmlns:cx2="http://schemas.microsoft.com/office/drawing/2015/10/21/chartex" xmlns:cx3="http://schemas.microsoft.com/office/drawing/2016/5/9/chartex" xmlns:cx4="http://schemas.microsoft.com/office/drawing/2016/5/10/chartex" xmlns:cx5="http://schemas.microsoft.com/office/drawing/2016/5/11/chartex" xmlns:cx6="http://schemas.microsoft.com/office/drawing/2016/5/12/chartex" xmlns:cx7="http://schemas.microsoft.com/office/drawing/2016/5/13/chartex" xmlns:cx8="http://schemas.microsoft.com/office/drawing/2016/5/14/chartex" xmlns:mc="http://schemas.openxmlformats.org/markup-compatibility/2006" xmlns:aink="http://schemas.microsoft.com/office/drawing/2016/ink" xmlns:am3d="http://schemas.microsoft.com/office/drawing/2017/model3d" xmlns:o="urn:schemas-microsoft-com:office:office" xmlns:r="http://schemas.openxmlformats.org/officeDocument/2006/relationships" xmlns:m="http://schemas.openxmlformats.org/officeDocument/2006/math" xmlns:v="urn:schemas-microsoft-com:vml" xmlns:wp14="http://schemas.microsoft.com/office/word/2010/wordprocessingDrawing" xmlns:wp="http://schemas.openxmlformats.org/drawingml/2006/wordprocessingDrawing" xmlns:w10="urn:schemas-microsoft-com:office:word" xmlns:w="http://schemas.openxmlformats.org/wordprocessingml/2006/main" xmlns:w14="http://schemas.microsoft.com/office/word/2010/wordml" xmlns:w15="http://schemas.microsoft.com/office/word/2012/wordml" xmlns:w16cid="http://schemas.microsoft.com/office/word/2016/wordml/cid" xmlns:w16se="http://schemas.microsoft.com/office/word/2015/wordml/symex" xmlns:wpg="http://schemas.microsoft.com/office/word/2010/wordprocessingGroup" xmlns:wpi="http://schemas.microsoft.com/office/word/2010/wordprocessingInk" xmlns:wne="http://schemas.microsoft.com/office/word/2006/wordml" xmlns:wps="http://schemas.microsoft.com/office/word/2010/wordprocessingShape" mc:Ignorable="w14 w15 w16se w16cid wp14">
+<w:ftr xmlns:wpc="http://schemas.microsoft.com/office/word/2010/wordprocessingCanvas" xmlns:mc="http://schemas.openxmlformats.org/markup-compatibility/2006" xmlns:o="urn:schemas-microsoft-com:office:office" xmlns:r="http://schemas.openxmlformats.org/officeDocument/2006/relationships" xmlns:m="http://schemas.openxmlformats.org/officeDocument/2006/math" xmlns:v="urn:schemas-microsoft-com:vml" xmlns:wp14="http://schemas.microsoft.com/office/word/2010/wordprocessingDrawing" xmlns:wp="http://schemas.openxmlformats.org/drawingml/2006/wordprocessingDrawing" xmlns:w10="urn:schemas-microsoft-com:office:word" xmlns:w="http://schemas.openxmlformats.org/wordprocessingml/2006/main" xmlns:w14="http://schemas.microsoft.com/office/word/2010/wordml" xmlns:w15="http://schemas.microsoft.com/office/word/2012/wordml" xmlns:wpg="http://schemas.microsoft.com/office/word/2010/wordprocessingGroup" xmlns:wpi="http://schemas.microsoft.com/office/word/2010/wordprocessingInk" xmlns:wne="http://schemas.microsoft.com/office/word/2006/wordml" xmlns:wps="http://schemas.microsoft.com/office/word/2010/wordprocessingShape" mc:Ignorable="w14 w15 wp14">
   <w:sdt>
     <w:sdtPr>
       <w:id w:val="1822079409"/>
@@ -1149,6 +1445,7 @@
         <w:docPartUnique/>
       </w:docPartObj>
     </w:sdtPr>
+    <w:sdtEndPr/>
     <w:sdtContent>
       <w:p>
         <w:pPr>
@@ -1164,6 +1461,9 @@
           <w:fldChar w:fldCharType="separate"/>
         </w:r>
         <w:r>
+          <w:rPr>
+            <w:noProof/>
+          </w:rPr>
           <w:t>2</w:t>
         </w:r>
         <w:r>
@@ -1181,7 +1481,7 @@
 </file>
 
 <file path=word/footnotes.xml><?xml version="1.0" encoding="utf-8"?>
-<w:footnotes xmlns:wpc="http://schemas.microsoft.com/office/word/2010/wordprocessingCanvas" xmlns:cx="http://schemas.microsoft.com/office/drawing/2014/chartex" xmlns:cx1="http://schemas.microsoft.com/office/drawing/2015/9/8/chartex" xmlns:cx2="http://schemas.microsoft.com/office/drawing/2015/10/21/chartex" xmlns:cx3="http://schemas.microsoft.com/office/drawing/2016/5/9/chartex" xmlns:cx4="http://schemas.microsoft.com/office/drawing/2016/5/10/chartex" xmlns:cx5="http://schemas.microsoft.com/office/drawing/2016/5/11/chartex" xmlns:cx6="http://schemas.microsoft.com/office/drawing/2016/5/12/chartex" xmlns:cx7="http://schemas.microsoft.com/office/drawing/2016/5/13/chartex" xmlns:cx8="http://schemas.microsoft.com/office/drawing/2016/5/14/chartex" xmlns:mc="http://schemas.openxmlformats.org/markup-compatibility/2006" xmlns:aink="http://schemas.microsoft.com/office/drawing/2016/ink" xmlns:am3d="http://schemas.microsoft.com/office/drawing/2017/model3d" xmlns:o="urn:schemas-microsoft-com:office:office" xmlns:r="http://schemas.openxmlformats.org/officeDocument/2006/relationships" xmlns:m="http://schemas.openxmlformats.org/officeDocument/2006/math" xmlns:v="urn:schemas-microsoft-com:vml" xmlns:wp14="http://schemas.microsoft.com/office/word/2010/wordprocessingDrawing" xmlns:wp="http://schemas.openxmlformats.org/drawingml/2006/wordprocessingDrawing" xmlns:w10="urn:schemas-microsoft-com:office:word" xmlns:w="http://schemas.openxmlformats.org/wordprocessingml/2006/main" xmlns:w14="http://schemas.microsoft.com/office/word/2010/wordml" xmlns:w15="http://schemas.microsoft.com/office/word/2012/wordml" xmlns:w16cid="http://schemas.microsoft.com/office/word/2016/wordml/cid" xmlns:w16se="http://schemas.microsoft.com/office/word/2015/wordml/symex" xmlns:wpg="http://schemas.microsoft.com/office/word/2010/wordprocessingGroup" xmlns:wpi="http://schemas.microsoft.com/office/word/2010/wordprocessingInk" xmlns:wne="http://schemas.microsoft.com/office/word/2006/wordml" xmlns:wps="http://schemas.microsoft.com/office/word/2010/wordprocessingShape" mc:Ignorable="w14 w15 w16se w16cid wp14">
+<w:footnotes xmlns:wpc="http://schemas.microsoft.com/office/word/2010/wordprocessingCanvas" xmlns:mc="http://schemas.openxmlformats.org/markup-compatibility/2006" xmlns:o="urn:schemas-microsoft-com:office:office" xmlns:r="http://schemas.openxmlformats.org/officeDocument/2006/relationships" xmlns:m="http://schemas.openxmlformats.org/officeDocument/2006/math" xmlns:v="urn:schemas-microsoft-com:vml" xmlns:wp14="http://schemas.microsoft.com/office/word/2010/wordprocessingDrawing" xmlns:wp="http://schemas.openxmlformats.org/drawingml/2006/wordprocessingDrawing" xmlns:w10="urn:schemas-microsoft-com:office:word" xmlns:w="http://schemas.openxmlformats.org/wordprocessingml/2006/main" xmlns:w14="http://schemas.microsoft.com/office/word/2010/wordml" xmlns:w15="http://schemas.microsoft.com/office/word/2012/wordml" xmlns:wpg="http://schemas.microsoft.com/office/word/2010/wordprocessingGroup" xmlns:wpi="http://schemas.microsoft.com/office/word/2010/wordprocessingInk" xmlns:wne="http://schemas.microsoft.com/office/word/2006/wordml" xmlns:wps="http://schemas.microsoft.com/office/word/2010/wordprocessingShape" mc:Ignorable="w14 w15 wp14">
   <w:footnote w:type="separator" w:id="-1">
     <w:p>
       <w:pPr>
@@ -1206,7 +1506,7 @@
 </file>
 
 <file path=word/styles.xml><?xml version="1.0" encoding="utf-8"?>
-<w:styles xmlns:mc="http://schemas.openxmlformats.org/markup-compatibility/2006" xmlns:r="http://schemas.openxmlformats.org/officeDocument/2006/relationships" xmlns:w="http://schemas.openxmlformats.org/wordprocessingml/2006/main" xmlns:w14="http://schemas.microsoft.com/office/word/2010/wordml" xmlns:w15="http://schemas.microsoft.com/office/word/2012/wordml" xmlns:w16cid="http://schemas.microsoft.com/office/word/2016/wordml/cid" xmlns:w16se="http://schemas.microsoft.com/office/word/2015/wordml/symex" mc:Ignorable="w14 w15 w16se w16cid">
+<w:styles xmlns:mc="http://schemas.openxmlformats.org/markup-compatibility/2006" xmlns:r="http://schemas.openxmlformats.org/officeDocument/2006/relationships" xmlns:w="http://schemas.openxmlformats.org/wordprocessingml/2006/main" xmlns:w14="http://schemas.microsoft.com/office/word/2010/wordml" xmlns:w15="http://schemas.microsoft.com/office/word/2012/wordml" mc:Ignorable="w14 w15">
   <w:docDefaults>
     <w:rPrDefault>
       <w:rPr>
@@ -1222,7 +1522,7 @@
       </w:pPr>
     </w:pPrDefault>
   </w:docDefaults>
-  <w:latentStyles w:defLockedState="0" w:defUIPriority="99" w:defSemiHidden="0" w:defUnhideWhenUsed="0" w:defQFormat="0" w:count="375">
+  <w:latentStyles w:defLockedState="0" w:defUIPriority="99" w:defSemiHidden="0" w:defUnhideWhenUsed="0" w:defQFormat="0" w:count="371">
     <w:lsdException w:name="Normal" w:uiPriority="0" w:qFormat="1"/>
     <w:lsdException w:name="heading 1" w:uiPriority="9" w:qFormat="1"/>
     <w:lsdException w:name="heading 2" w:semiHidden="1" w:uiPriority="9" w:unhideWhenUsed="1" w:qFormat="1"/>
@@ -1594,10 +1894,6 @@
     <w:lsdException w:name="List Table 5 Dark Accent 6" w:uiPriority="50"/>
     <w:lsdException w:name="List Table 6 Colorful Accent 6" w:uiPriority="51"/>
     <w:lsdException w:name="List Table 7 Colorful Accent 6" w:uiPriority="52"/>
-    <w:lsdException w:name="Mention" w:semiHidden="1" w:unhideWhenUsed="1"/>
-    <w:lsdException w:name="Smart Hyperlink" w:semiHidden="1" w:unhideWhenUsed="1"/>
-    <w:lsdException w:name="Hashtag" w:semiHidden="1" w:unhideWhenUsed="1"/>
-    <w:lsdException w:name="Unresolved Mention" w:semiHidden="1" w:unhideWhenUsed="1"/>
   </w:latentStyles>
   <w:style w:type="paragraph" w:default="1" w:styleId="Standaard">
     <w:name w:val="Normal"/>
@@ -2064,7 +2360,7 @@
 </file>
 
 <file path=customXml/itemProps1.xml><?xml version="1.0" encoding="utf-8"?>
-<ds:datastoreItem xmlns:ds="http://schemas.openxmlformats.org/officeDocument/2006/customXml" ds:itemID="{F2545B17-CBC7-497C-8D9F-6E9E6B7E4855}">
+<ds:datastoreItem xmlns:ds="http://schemas.openxmlformats.org/officeDocument/2006/customXml" ds:itemID="{F6F5A464-03A5-4923-A0EB-948824EDE06A}">
   <ds:schemaRefs>
     <ds:schemaRef ds:uri="http://schemas.openxmlformats.org/officeDocument/2006/bibliography"/>
   </ds:schemaRefs>

</xml_diff>